<commit_message>
docs(postman): adicionar collection de testes da API DummyJSON
</commit_message>
<xml_diff>
--- a/docs/Caderno de Testes - Lucas QA PGE.docx
+++ b/docs/Caderno de Testes - Lucas QA PGE.docx
@@ -935,8 +935,6 @@
           <w:rFonts w:ascii="Cambria" w:hAnsi="Cambria"/>
         </w:rPr>
       </w:pPr>
-      <w:bookmarkStart w:id="0" w:name="_GoBack"/>
-      <w:bookmarkEnd w:id="0"/>
     </w:p>
     <w:p>
       <w:pPr>
@@ -1132,6 +1130,105 @@
       <w:pPr>
         <w:spacing w:after="0"/>
         <w:ind w:left="568" w:hanging="284"/>
+        <w:jc w:val="both"/>
+        <w:rPr>
+          <w:rFonts w:ascii="Cambria" w:hAnsi="Cambria"/>
+        </w:rPr>
+      </w:pPr>
+    </w:p>
+    <w:p>
+      <w:pPr>
+        <w:spacing w:after="0"/>
+        <w:jc w:val="both"/>
+        <w:rPr>
+          <w:rFonts w:ascii="Cambria" w:hAnsi="Cambria"/>
+        </w:rPr>
+      </w:pPr>
+    </w:p>
+    <w:p>
+      <w:pPr>
+        <w:spacing w:after="0"/>
+        <w:jc w:val="both"/>
+        <w:rPr>
+          <w:rFonts w:ascii="Cambria" w:hAnsi="Cambria"/>
+        </w:rPr>
+      </w:pPr>
+    </w:p>
+    <w:p>
+      <w:pPr>
+        <w:spacing w:after="0"/>
+        <w:jc w:val="both"/>
+        <w:rPr>
+          <w:rFonts w:ascii="Cambria" w:hAnsi="Cambria"/>
+        </w:rPr>
+      </w:pPr>
+    </w:p>
+    <w:p>
+      <w:pPr>
+        <w:spacing w:after="0"/>
+        <w:jc w:val="both"/>
+        <w:rPr>
+          <w:rFonts w:ascii="Cambria" w:hAnsi="Cambria"/>
+        </w:rPr>
+      </w:pPr>
+    </w:p>
+    <w:p>
+      <w:pPr>
+        <w:spacing w:after="0"/>
+        <w:jc w:val="both"/>
+        <w:rPr>
+          <w:rFonts w:ascii="Cambria" w:hAnsi="Cambria"/>
+        </w:rPr>
+      </w:pPr>
+    </w:p>
+    <w:p>
+      <w:pPr>
+        <w:spacing w:after="0"/>
+        <w:jc w:val="both"/>
+        <w:rPr>
+          <w:rFonts w:ascii="Cambria" w:hAnsi="Cambria"/>
+        </w:rPr>
+      </w:pPr>
+    </w:p>
+    <w:p>
+      <w:pPr>
+        <w:spacing w:after="0"/>
+        <w:jc w:val="both"/>
+        <w:rPr>
+          <w:rFonts w:ascii="Cambria" w:hAnsi="Cambria"/>
+        </w:rPr>
+      </w:pPr>
+    </w:p>
+    <w:p>
+      <w:pPr>
+        <w:spacing w:after="0"/>
+        <w:jc w:val="both"/>
+        <w:rPr>
+          <w:rFonts w:ascii="Cambria" w:hAnsi="Cambria"/>
+        </w:rPr>
+      </w:pPr>
+    </w:p>
+    <w:p>
+      <w:pPr>
+        <w:spacing w:after="0"/>
+        <w:jc w:val="both"/>
+        <w:rPr>
+          <w:rFonts w:ascii="Cambria" w:hAnsi="Cambria"/>
+        </w:rPr>
+      </w:pPr>
+    </w:p>
+    <w:p>
+      <w:pPr>
+        <w:spacing w:after="0"/>
+        <w:jc w:val="both"/>
+        <w:rPr>
+          <w:rFonts w:ascii="Cambria" w:hAnsi="Cambria"/>
+        </w:rPr>
+      </w:pPr>
+    </w:p>
+    <w:p>
+      <w:pPr>
+        <w:spacing w:after="0"/>
         <w:jc w:val="both"/>
         <w:rPr>
           <w:rFonts w:ascii="Cambria" w:hAnsi="Cambria"/>
@@ -1196,7 +1293,7 @@
           <w:szCs w:val="30"/>
         </w:rPr>
       </w:pPr>
-      <w:bookmarkStart w:id="1" w:name="_Toc204805411"/>
+      <w:bookmarkStart w:id="0" w:name="_Toc204805411"/>
       <w:r>
         <w:rPr>
           <w:rFonts w:ascii="Cambria" w:hAnsi="Cambria"/>
@@ -1207,7 +1304,7 @@
         </w:rPr>
         <w:t>Introdução</w:t>
       </w:r>
-      <w:bookmarkEnd w:id="1"/>
+      <w:bookmarkEnd w:id="0"/>
     </w:p>
     <w:p>
       <w:pPr>
@@ -1267,7 +1364,7 @@
           <w:szCs w:val="30"/>
         </w:rPr>
       </w:pPr>
-      <w:bookmarkStart w:id="2" w:name="_Toc204805412"/>
+      <w:bookmarkStart w:id="1" w:name="_Toc204805412"/>
       <w:r>
         <w:rPr>
           <w:rFonts w:ascii="Cambria" w:hAnsi="Cambria"/>
@@ -1278,7 +1375,7 @@
         </w:rPr>
         <w:t>Abordagem e Justificativa Técnica</w:t>
       </w:r>
-      <w:bookmarkEnd w:id="2"/>
+      <w:bookmarkEnd w:id="1"/>
     </w:p>
     <w:p>
       <w:pPr>
@@ -1303,7 +1400,6 @@
         <w:rPr>
           <w:rFonts w:ascii="Cambria" w:hAnsi="Cambria"/>
         </w:rPr>
-        <w:lastRenderedPageBreak/>
         <w:t xml:space="preserve">Apesar da linguagem </w:t>
       </w:r>
       <w:proofErr w:type="spellStart"/>
@@ -1495,7 +1591,7 @@
           <w:szCs w:val="30"/>
         </w:rPr>
       </w:pPr>
-      <w:bookmarkStart w:id="3" w:name="_Toc204805413"/>
+      <w:bookmarkStart w:id="2" w:name="_Toc204805413"/>
       <w:r>
         <w:rPr>
           <w:rFonts w:ascii="Cambria" w:hAnsi="Cambria"/>
@@ -1506,7 +1602,7 @@
         </w:rPr>
         <w:t>Organização dos Testes</w:t>
       </w:r>
-      <w:bookmarkEnd w:id="3"/>
+      <w:bookmarkEnd w:id="2"/>
     </w:p>
     <w:p>
       <w:pPr>
@@ -1521,6 +1617,8 @@
           <w:szCs w:val="30"/>
         </w:rPr>
       </w:pPr>
+      <w:bookmarkStart w:id="3" w:name="_GoBack"/>
+      <w:bookmarkEnd w:id="3"/>
     </w:p>
     <w:p>
       <w:pPr>
@@ -7070,15 +7168,6 @@
 </file>
 
 <file path=customXml/item1.xml><?xml version="1.0" encoding="utf-8"?>
-<?mso-contentType ?>
-<FormTemplates xmlns="http://schemas.microsoft.com/sharepoint/v3/contenttype/forms">
-  <Display>DocumentLibraryForm</Display>
-  <Edit>DocumentLibraryForm</Edit>
-  <New>DocumentLibraryForm</New>
-</FormTemplates>
-</file>
-
-<file path=customXml/item2.xml><?xml version="1.0" encoding="utf-8"?>
 <ct:contentTypeSchema xmlns:ct="http://schemas.microsoft.com/office/2006/metadata/contentType" xmlns:ma="http://schemas.microsoft.com/office/2006/metadata/properties/metaAttributes" ct:_="" ma:_="" ma:contentTypeName="Documento" ma:contentTypeID="0x0101004EEF64EC53A22241BAB96AED579D3F7F" ma:contentTypeVersion="15" ma:contentTypeDescription="Crie um novo documento." ma:contentTypeScope="" ma:versionID="9683e5c8b0adef2d2b5b6d2db3fe6617">
   <xsd:schema xmlns:xsd="http://www.w3.org/2001/XMLSchema" xmlns:xs="http://www.w3.org/2001/XMLSchema" xmlns:p="http://schemas.microsoft.com/office/2006/metadata/properties" xmlns:ns2="8c398632-7333-441b-b524-f0f8f7a8c51c" xmlns:ns3="e385183d-861a-48a3-be9a-76a2a67a7985" targetNamespace="http://schemas.microsoft.com/office/2006/metadata/properties" ma:root="true" ma:fieldsID="71066a73778307118b5cd440490305f7" ns2:_="" ns3:_="">
     <xsd:import namespace="8c398632-7333-441b-b524-f0f8f7a8c51c"/>
@@ -7315,6 +7404,15 @@
 </ct:contentTypeSchema>
 </file>
 
+<file path=customXml/item2.xml><?xml version="1.0" encoding="utf-8"?>
+<?mso-contentType ?>
+<FormTemplates xmlns="http://schemas.microsoft.com/sharepoint/v3/contenttype/forms">
+  <Display>DocumentLibraryForm</Display>
+  <Edit>DocumentLibraryForm</Edit>
+  <New>DocumentLibraryForm</New>
+</FormTemplates>
+</file>
+
 <file path=customXml/item3.xml><?xml version="1.0" encoding="utf-8"?>
 <p:properties xmlns:p="http://schemas.microsoft.com/office/2006/metadata/properties" xmlns:xsi="http://www.w3.org/2001/XMLSchema-instance" xmlns:pc="http://schemas.microsoft.com/office/infopath/2007/PartnerControls">
   <documentManagement>
@@ -7332,14 +7430,6 @@
 </file>
 
 <file path=customXml/itemProps1.xml><?xml version="1.0" encoding="utf-8"?>
-<ds:datastoreItem xmlns:ds="http://schemas.openxmlformats.org/officeDocument/2006/customXml" ds:itemID="{A534D838-F090-4E0B-B93C-DBEDF10CEC7A}">
-  <ds:schemaRefs>
-    <ds:schemaRef ds:uri="http://schemas.microsoft.com/sharepoint/v3/contenttype/forms"/>
-  </ds:schemaRefs>
-</ds:datastoreItem>
-</file>
-
-<file path=customXml/itemProps2.xml><?xml version="1.0" encoding="utf-8"?>
 <ds:datastoreItem xmlns:ds="http://schemas.openxmlformats.org/officeDocument/2006/customXml" ds:itemID="{1C5A4316-F7BB-4A0B-9122-79C8C1D54DB9}">
   <ds:schemaRefs>
     <ds:schemaRef ds:uri="http://schemas.microsoft.com/office/2006/metadata/contentType"/>
@@ -7358,6 +7448,14 @@
 </ds:datastoreItem>
 </file>
 
+<file path=customXml/itemProps2.xml><?xml version="1.0" encoding="utf-8"?>
+<ds:datastoreItem xmlns:ds="http://schemas.openxmlformats.org/officeDocument/2006/customXml" ds:itemID="{A534D838-F090-4E0B-B93C-DBEDF10CEC7A}">
+  <ds:schemaRefs>
+    <ds:schemaRef ds:uri="http://schemas.microsoft.com/sharepoint/v3/contenttype/forms"/>
+  </ds:schemaRefs>
+</ds:datastoreItem>
+</file>
+
 <file path=customXml/itemProps3.xml><?xml version="1.0" encoding="utf-8"?>
 <ds:datastoreItem xmlns:ds="http://schemas.openxmlformats.org/officeDocument/2006/customXml" ds:itemID="{47301032-61FB-4756-991A-78124329027B}">
   <ds:schemaRefs>
@@ -7370,7 +7468,7 @@
 </file>
 
 <file path=customXml/itemProps4.xml><?xml version="1.0" encoding="utf-8"?>
-<ds:datastoreItem xmlns:ds="http://schemas.openxmlformats.org/officeDocument/2006/customXml" ds:itemID="{C4FB9F11-E900-4C93-8480-588074D00631}">
+<ds:datastoreItem xmlns:ds="http://schemas.openxmlformats.org/officeDocument/2006/customXml" ds:itemID="{1E90AB88-8A9B-44BA-9FB5-DCA96096E361}">
   <ds:schemaRefs>
     <ds:schemaRef ds:uri="http://schemas.openxmlformats.org/officeDocument/2006/bibliography"/>
   </ds:schemaRefs>

</xml_diff>